<commit_message>
added figures to document
</commit_message>
<xml_diff>
--- a/term-project-report.docx
+++ b/term-project-report.docx
@@ -500,6 +500,1839 @@
         <w:lastRenderedPageBreak/>
         <w:t>framework for further research, potentially leading to improvements in climate modeling and forecasting for polar regions.</w:t>
       </w:r>
+    </w:p>
+    <w:p>
+      <w:pPr>
+        <w:spacing w:line="360" w:lineRule="auto"/>
+      </w:pPr>
+    </w:p>
+    <w:p>
+      <w:pPr>
+        <w:spacing w:line="360" w:lineRule="auto"/>
+      </w:pPr>
+    </w:p>
+    <w:p>
+      <w:pPr>
+        <w:spacing w:line="360" w:lineRule="auto"/>
+      </w:pPr>
+      <w:r>
+        <w:rPr>
+          <w:noProof/>
+        </w:rPr>
+        <mc:AlternateContent>
+          <mc:Choice Requires="wps">
+            <w:drawing>
+              <wp:anchor distT="0" distB="0" distL="114300" distR="114300" simplePos="0" relativeHeight="251670528" behindDoc="1" locked="0" layoutInCell="1" allowOverlap="1" wp14:anchorId="1AE111C2" wp14:editId="2646C073">
+                <wp:simplePos x="0" y="0"/>
+                <wp:positionH relativeFrom="column">
+                  <wp:posOffset>558800</wp:posOffset>
+                </wp:positionH>
+                <wp:positionV relativeFrom="paragraph">
+                  <wp:posOffset>3957320</wp:posOffset>
+                </wp:positionV>
+                <wp:extent cx="4572000" cy="635"/>
+                <wp:effectExtent l="0" t="0" r="0" b="12065"/>
+                <wp:wrapNone/>
+                <wp:docPr id="841420990" name="Text Box 1"/>
+                <wp:cNvGraphicFramePr/>
+                <a:graphic xmlns:a="http://schemas.openxmlformats.org/drawingml/2006/main">
+                  <a:graphicData uri="http://schemas.microsoft.com/office/word/2010/wordprocessingShape">
+                    <wps:wsp>
+                      <wps:cNvSpPr txBox="1"/>
+                      <wps:spPr>
+                        <a:xfrm>
+                          <a:off x="0" y="0"/>
+                          <a:ext cx="4572000" cy="635"/>
+                        </a:xfrm>
+                        <a:prstGeom prst="rect">
+                          <a:avLst/>
+                        </a:prstGeom>
+                        <a:solidFill>
+                          <a:prstClr val="white"/>
+                        </a:solidFill>
+                        <a:ln>
+                          <a:noFill/>
+                        </a:ln>
+                      </wps:spPr>
+                      <wps:txbx>
+                        <w:txbxContent>
+                          <w:p>
+                            <w:pPr>
+                              <w:pStyle w:val="Caption"/>
+                              <w:rPr>
+                                <w:noProof/>
+                              </w:rPr>
+                            </w:pPr>
+                            <w:r>
+                              <w:t xml:space="preserve">Figure </w:t>
+                            </w:r>
+                            <w:fldSimple w:instr=" SEQ Figure \* ARABIC ">
+                              <w:r>
+                                <w:rPr>
+                                  <w:noProof/>
+                                </w:rPr>
+                                <w:t>2</w:t>
+                              </w:r>
+                            </w:fldSimple>
+                            <w:r>
+                              <w:t>:</w:t>
+                            </w:r>
+                            <w:r>
+                              <w:t>Boundary Layer Height Evolution Over Time: High (Blue for no clouds, Red for clouds) versus Mean (Cyan for no clouds, Green for clouds) Conditions</w:t>
+                            </w:r>
+                          </w:p>
+                        </w:txbxContent>
+                      </wps:txbx>
+                      <wps:bodyPr rot="0" spcFirstLastPara="0" vertOverflow="overflow" horzOverflow="overflow" vert="horz" wrap="square" lIns="0" tIns="0" rIns="0" bIns="0" numCol="1" spcCol="0" rtlCol="0" fromWordArt="0" anchor="t" anchorCtr="0" forceAA="0" compatLnSpc="1">
+                        <a:prstTxWarp prst="textNoShape">
+                          <a:avLst/>
+                        </a:prstTxWarp>
+                        <a:spAutoFit/>
+                      </wps:bodyPr>
+                    </wps:wsp>
+                  </a:graphicData>
+                </a:graphic>
+              </wp:anchor>
+            </w:drawing>
+          </mc:Choice>
+          <mc:Fallback>
+            <w:pict>
+              <v:shape w14:anchorId="1AE111C2" id="_x0000_s1027" type="#_x0000_t202" style="position:absolute;margin-left:44pt;margin-top:311.6pt;width:5in;height:.05pt;z-index:-251645952;visibility:visible;mso-wrap-style:square;mso-wrap-distance-left:9pt;mso-wrap-distance-top:0;mso-wrap-distance-right:9pt;mso-wrap-distance-bottom:0;mso-position-horizontal:absolute;mso-position-horizontal-relative:text;mso-position-vertical:absolute;mso-position-vertical-relative:text;v-text-anchor:top" o:gfxdata="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" stroked="f">
+                <v:textbox style="mso-fit-shape-to-text:t" inset="0,0,0,0">
+                  <w:txbxContent>
+                    <w:p>
+                      <w:pPr>
+                        <w:pStyle w:val="Caption"/>
+                        <w:rPr>
+                          <w:noProof/>
+                        </w:rPr>
+                      </w:pPr>
+                      <w:r>
+                        <w:t xml:space="preserve">Figure </w:t>
+                      </w:r>
+                      <w:fldSimple w:instr=" SEQ Figure \* ARABIC ">
+                        <w:r>
+                          <w:rPr>
+                            <w:noProof/>
+                          </w:rPr>
+                          <w:t>2</w:t>
+                        </w:r>
+                      </w:fldSimple>
+                      <w:r>
+                        <w:t>:</w:t>
+                      </w:r>
+                      <w:r>
+                        <w:t>Boundary Layer Height Evolution Over Time: High (Blue for no clouds, Red for clouds) versus Mean (Cyan for no clouds, Green for clouds) Conditions</w:t>
+                      </w:r>
+                    </w:p>
+                  </w:txbxContent>
+                </v:textbox>
+              </v:shape>
+            </w:pict>
+          </mc:Fallback>
+        </mc:AlternateContent>
+      </w:r>
+      <w:r>
+        <w:rPr>
+          <w:noProof/>
+        </w:rPr>
+        <w:drawing>
+          <wp:anchor distT="0" distB="0" distL="114300" distR="114300" simplePos="0" relativeHeight="251661312" behindDoc="1" locked="0" layoutInCell="1" allowOverlap="1" wp14:anchorId="519474D0" wp14:editId="677EE0F2">
+            <wp:simplePos x="0" y="0"/>
+            <wp:positionH relativeFrom="column">
+              <wp:posOffset>558800</wp:posOffset>
+            </wp:positionH>
+            <wp:positionV relativeFrom="paragraph">
+              <wp:posOffset>242570</wp:posOffset>
+            </wp:positionV>
+            <wp:extent cx="4572000" cy="3657600"/>
+            <wp:effectExtent l="0" t="0" r="0" b="0"/>
+            <wp:wrapNone/>
+            <wp:docPr id="1829818413" name="Picture 1" descr="A graph with colored lines&#10;&#10;Description automatically generated"/>
+            <wp:cNvGraphicFramePr>
+              <a:graphicFrameLocks xmlns:a="http://schemas.openxmlformats.org/drawingml/2006/main" noChangeAspect="1"/>
+            </wp:cNvGraphicFramePr>
+            <a:graphic xmlns:a="http://schemas.openxmlformats.org/drawingml/2006/main">
+              <a:graphicData uri="http://schemas.openxmlformats.org/drawingml/2006/picture">
+                <pic:pic xmlns:pic="http://schemas.openxmlformats.org/drawingml/2006/picture">
+                  <pic:nvPicPr>
+                    <pic:cNvPr id="1829818413" name="Picture 1" descr="A graph with colored lines&#10;&#10;Description automatically generated"/>
+                    <pic:cNvPicPr/>
+                  </pic:nvPicPr>
+                  <pic:blipFill>
+                    <a:blip r:embed="rId6">
+                      <a:extLst>
+                        <a:ext uri="{28A0092B-C50C-407E-A947-70E740481C1C}">
+                          <a14:useLocalDpi xmlns:a14="http://schemas.microsoft.com/office/drawing/2010/main" val="0"/>
+                        </a:ext>
+                      </a:extLst>
+                    </a:blip>
+                    <a:stretch>
+                      <a:fillRect/>
+                    </a:stretch>
+                  </pic:blipFill>
+                  <pic:spPr>
+                    <a:xfrm>
+                      <a:off x="0" y="0"/>
+                      <a:ext cx="4572000" cy="3657600"/>
+                    </a:xfrm>
+                    <a:prstGeom prst="rect">
+                      <a:avLst/>
+                    </a:prstGeom>
+                  </pic:spPr>
+                </pic:pic>
+              </a:graphicData>
+            </a:graphic>
+            <wp14:sizeRelH relativeFrom="page">
+              <wp14:pctWidth>0</wp14:pctWidth>
+            </wp14:sizeRelH>
+            <wp14:sizeRelV relativeFrom="page">
+              <wp14:pctHeight>0</wp14:pctHeight>
+            </wp14:sizeRelV>
+          </wp:anchor>
+        </w:drawing>
+      </w:r>
+    </w:p>
+    <w:p>
+      <w:pPr>
+        <w:spacing w:line="360" w:lineRule="auto"/>
+      </w:pPr>
+    </w:p>
+    <w:p>
+      <w:pPr>
+        <w:spacing w:line="360" w:lineRule="auto"/>
+      </w:pPr>
+    </w:p>
+    <w:p>
+      <w:pPr>
+        <w:spacing w:line="360" w:lineRule="auto"/>
+      </w:pPr>
+    </w:p>
+    <w:p>
+      <w:pPr>
+        <w:spacing w:line="360" w:lineRule="auto"/>
+      </w:pPr>
+    </w:p>
+    <w:p>
+      <w:pPr>
+        <w:spacing w:line="360" w:lineRule="auto"/>
+      </w:pPr>
+    </w:p>
+    <w:p>
+      <w:pPr>
+        <w:spacing w:line="360" w:lineRule="auto"/>
+      </w:pPr>
+    </w:p>
+    <w:p>
+      <w:pPr>
+        <w:spacing w:line="360" w:lineRule="auto"/>
+      </w:pPr>
+    </w:p>
+    <w:p>
+      <w:pPr>
+        <w:spacing w:line="360" w:lineRule="auto"/>
+      </w:pPr>
+    </w:p>
+    <w:p>
+      <w:pPr>
+        <w:spacing w:line="360" w:lineRule="auto"/>
+      </w:pPr>
+    </w:p>
+    <w:p>
+      <w:pPr>
+        <w:spacing w:line="360" w:lineRule="auto"/>
+      </w:pPr>
+    </w:p>
+    <w:p>
+      <w:pPr>
+        <w:spacing w:line="360" w:lineRule="auto"/>
+      </w:pPr>
+    </w:p>
+    <w:p>
+      <w:pPr>
+        <w:spacing w:line="360" w:lineRule="auto"/>
+      </w:pPr>
+    </w:p>
+    <w:p>
+      <w:pPr>
+        <w:spacing w:line="360" w:lineRule="auto"/>
+      </w:pPr>
+    </w:p>
+    <w:p>
+      <w:pPr>
+        <w:spacing w:line="360" w:lineRule="auto"/>
+      </w:pPr>
+    </w:p>
+    <w:p>
+      <w:pPr>
+        <w:spacing w:line="360" w:lineRule="auto"/>
+      </w:pPr>
+    </w:p>
+    <w:p>
+      <w:pPr>
+        <w:spacing w:line="360" w:lineRule="auto"/>
+      </w:pPr>
+    </w:p>
+    <w:p>
+      <w:pPr>
+        <w:spacing w:line="360" w:lineRule="auto"/>
+      </w:pPr>
+    </w:p>
+    <w:p>
+      <w:pPr>
+        <w:spacing w:line="360" w:lineRule="auto"/>
+      </w:pPr>
+    </w:p>
+    <w:p>
+      <w:pPr>
+        <w:spacing w:line="360" w:lineRule="auto"/>
+      </w:pPr>
+    </w:p>
+    <w:p>
+      <w:pPr>
+        <w:spacing w:line="360" w:lineRule="auto"/>
+      </w:pPr>
+    </w:p>
+    <w:p>
+      <w:pPr>
+        <w:spacing w:line="360" w:lineRule="auto"/>
+      </w:pPr>
+    </w:p>
+    <w:p>
+      <w:pPr>
+        <w:spacing w:line="360" w:lineRule="auto"/>
+      </w:pPr>
+    </w:p>
+    <w:p>
+      <w:pPr>
+        <w:spacing w:line="360" w:lineRule="auto"/>
+      </w:pPr>
+    </w:p>
+    <w:p>
+      <w:pPr>
+        <w:spacing w:line="360" w:lineRule="auto"/>
+      </w:pPr>
+    </w:p>
+    <w:p>
+      <w:pPr>
+        <w:spacing w:line="360" w:lineRule="auto"/>
+      </w:pPr>
+      <w:r>
+        <w:rPr>
+          <w:noProof/>
+        </w:rPr>
+        <w:lastRenderedPageBreak/>
+        <mc:AlternateContent>
+          <mc:Choice Requires="wps">
+            <w:drawing>
+              <wp:anchor distT="0" distB="0" distL="114300" distR="114300" simplePos="0" relativeHeight="251672576" behindDoc="1" locked="0" layoutInCell="1" allowOverlap="1" wp14:anchorId="787D4633" wp14:editId="442FA4A7">
+                <wp:simplePos x="0" y="0"/>
+                <wp:positionH relativeFrom="column">
+                  <wp:posOffset>-711200</wp:posOffset>
+                </wp:positionH>
+                <wp:positionV relativeFrom="paragraph">
+                  <wp:posOffset>2665730</wp:posOffset>
+                </wp:positionV>
+                <wp:extent cx="3657600" cy="635"/>
+                <wp:effectExtent l="0" t="0" r="0" b="12065"/>
+                <wp:wrapNone/>
+                <wp:docPr id="450293902" name="Text Box 1"/>
+                <wp:cNvGraphicFramePr/>
+                <a:graphic xmlns:a="http://schemas.openxmlformats.org/drawingml/2006/main">
+                  <a:graphicData uri="http://schemas.microsoft.com/office/word/2010/wordprocessingShape">
+                    <wps:wsp>
+                      <wps:cNvSpPr txBox="1"/>
+                      <wps:spPr>
+                        <a:xfrm>
+                          <a:off x="0" y="0"/>
+                          <a:ext cx="3657600" cy="635"/>
+                        </a:xfrm>
+                        <a:prstGeom prst="rect">
+                          <a:avLst/>
+                        </a:prstGeom>
+                        <a:solidFill>
+                          <a:prstClr val="white"/>
+                        </a:solidFill>
+                        <a:ln>
+                          <a:noFill/>
+                        </a:ln>
+                      </wps:spPr>
+                      <wps:txbx>
+                        <w:txbxContent>
+                          <w:p>
+                            <w:pPr>
+                              <w:pStyle w:val="Caption"/>
+                              <w:rPr>
+                                <w:noProof/>
+                              </w:rPr>
+                            </w:pPr>
+                            <w:r>
+                              <w:t xml:space="preserve">Figure </w:t>
+                            </w:r>
+                            <w:fldSimple w:instr=" SEQ Figure \* ARABIC ">
+                              <w:r>
+                                <w:rPr>
+                                  <w:noProof/>
+                                </w:rPr>
+                                <w:t>3</w:t>
+                              </w:r>
+                            </w:fldSimple>
+                            <w:r>
+                              <w:t>:</w:t>
+                            </w:r>
+                            <w:r>
+                              <w:t>Temporal Variation of Mixed-Layer Potential Temperature: High (Blue for no clouds, Red for clouds) versus Mean (Cyan for no clouds, Green for clouds) Conditions.</w:t>
+                            </w:r>
+                          </w:p>
+                        </w:txbxContent>
+                      </wps:txbx>
+                      <wps:bodyPr rot="0" spcFirstLastPara="0" vertOverflow="overflow" horzOverflow="overflow" vert="horz" wrap="square" lIns="0" tIns="0" rIns="0" bIns="0" numCol="1" spcCol="0" rtlCol="0" fromWordArt="0" anchor="t" anchorCtr="0" forceAA="0" compatLnSpc="1">
+                        <a:prstTxWarp prst="textNoShape">
+                          <a:avLst/>
+                        </a:prstTxWarp>
+                        <a:spAutoFit/>
+                      </wps:bodyPr>
+                    </wps:wsp>
+                  </a:graphicData>
+                </a:graphic>
+              </wp:anchor>
+            </w:drawing>
+          </mc:Choice>
+          <mc:Fallback>
+            <w:pict>
+              <v:shape w14:anchorId="787D4633" id="_x0000_s1028" type="#_x0000_t202" style="position:absolute;margin-left:-56pt;margin-top:209.9pt;width:4in;height:.05pt;z-index:-251643904;visibility:visible;mso-wrap-style:square;mso-wrap-distance-left:9pt;mso-wrap-distance-top:0;mso-wrap-distance-right:9pt;mso-wrap-distance-bottom:0;mso-position-horizontal:absolute;mso-position-horizontal-relative:text;mso-position-vertical:absolute;mso-position-vertical-relative:text;v-text-anchor:top" o:gfxdata="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" stroked="f">
+                <v:textbox style="mso-fit-shape-to-text:t" inset="0,0,0,0">
+                  <w:txbxContent>
+                    <w:p>
+                      <w:pPr>
+                        <w:pStyle w:val="Caption"/>
+                        <w:rPr>
+                          <w:noProof/>
+                        </w:rPr>
+                      </w:pPr>
+                      <w:r>
+                        <w:t xml:space="preserve">Figure </w:t>
+                      </w:r>
+                      <w:fldSimple w:instr=" SEQ Figure \* ARABIC ">
+                        <w:r>
+                          <w:rPr>
+                            <w:noProof/>
+                          </w:rPr>
+                          <w:t>3</w:t>
+                        </w:r>
+                      </w:fldSimple>
+                      <w:r>
+                        <w:t>:</w:t>
+                      </w:r>
+                      <w:r>
+                        <w:t>Temporal Variation of Mixed-Layer Potential Temperature: High (Blue for no clouds, Red for clouds) versus Mean (Cyan for no clouds, Green for clouds) Conditions.</w:t>
+                      </w:r>
+                    </w:p>
+                  </w:txbxContent>
+                </v:textbox>
+              </v:shape>
+            </w:pict>
+          </mc:Fallback>
+        </mc:AlternateContent>
+      </w:r>
+      <w:r>
+        <w:rPr>
+          <w:noProof/>
+        </w:rPr>
+        <w:drawing>
+          <wp:anchor distT="0" distB="0" distL="114300" distR="114300" simplePos="0" relativeHeight="251663360" behindDoc="1" locked="0" layoutInCell="1" allowOverlap="1" wp14:anchorId="0D2991EC" wp14:editId="1B21E59B">
+            <wp:simplePos x="0" y="0"/>
+            <wp:positionH relativeFrom="column">
+              <wp:posOffset>-711200</wp:posOffset>
+            </wp:positionH>
+            <wp:positionV relativeFrom="paragraph">
+              <wp:posOffset>-317500</wp:posOffset>
+            </wp:positionV>
+            <wp:extent cx="3657600" cy="2926080"/>
+            <wp:effectExtent l="0" t="0" r="0" b="0"/>
+            <wp:wrapNone/>
+            <wp:docPr id="1296153321" name="Picture 2" descr="A graph with colored lines&#10;&#10;Description automatically generated"/>
+            <wp:cNvGraphicFramePr>
+              <a:graphicFrameLocks xmlns:a="http://schemas.openxmlformats.org/drawingml/2006/main" noChangeAspect="1"/>
+            </wp:cNvGraphicFramePr>
+            <a:graphic xmlns:a="http://schemas.openxmlformats.org/drawingml/2006/main">
+              <a:graphicData uri="http://schemas.openxmlformats.org/drawingml/2006/picture">
+                <pic:pic xmlns:pic="http://schemas.openxmlformats.org/drawingml/2006/picture">
+                  <pic:nvPicPr>
+                    <pic:cNvPr id="1296153321" name="Picture 2" descr="A graph with colored lines&#10;&#10;Description automatically generated"/>
+                    <pic:cNvPicPr/>
+                  </pic:nvPicPr>
+                  <pic:blipFill>
+                    <a:blip r:embed="rId7" cstate="print">
+                      <a:extLst>
+                        <a:ext uri="{28A0092B-C50C-407E-A947-70E740481C1C}">
+                          <a14:useLocalDpi xmlns:a14="http://schemas.microsoft.com/office/drawing/2010/main" val="0"/>
+                        </a:ext>
+                      </a:extLst>
+                    </a:blip>
+                    <a:stretch>
+                      <a:fillRect/>
+                    </a:stretch>
+                  </pic:blipFill>
+                  <pic:spPr>
+                    <a:xfrm>
+                      <a:off x="0" y="0"/>
+                      <a:ext cx="3657600" cy="2926080"/>
+                    </a:xfrm>
+                    <a:prstGeom prst="rect">
+                      <a:avLst/>
+                    </a:prstGeom>
+                  </pic:spPr>
+                </pic:pic>
+              </a:graphicData>
+            </a:graphic>
+            <wp14:sizeRelH relativeFrom="page">
+              <wp14:pctWidth>0</wp14:pctWidth>
+            </wp14:sizeRelH>
+            <wp14:sizeRelV relativeFrom="page">
+              <wp14:pctHeight>0</wp14:pctHeight>
+            </wp14:sizeRelV>
+          </wp:anchor>
+        </w:drawing>
+      </w:r>
+      <w:r>
+        <w:rPr>
+          <w:noProof/>
+        </w:rPr>
+        <w:drawing>
+          <wp:anchor distT="0" distB="0" distL="114300" distR="114300" simplePos="0" relativeHeight="251662336" behindDoc="1" locked="0" layoutInCell="1" allowOverlap="1" wp14:anchorId="78467AFA" wp14:editId="63B1D709">
+            <wp:simplePos x="0" y="0"/>
+            <wp:positionH relativeFrom="column">
+              <wp:posOffset>3086100</wp:posOffset>
+            </wp:positionH>
+            <wp:positionV relativeFrom="paragraph">
+              <wp:posOffset>-316865</wp:posOffset>
+            </wp:positionV>
+            <wp:extent cx="3657600" cy="2926080"/>
+            <wp:effectExtent l="0" t="0" r="0" b="0"/>
+            <wp:wrapNone/>
+            <wp:docPr id="1777475184" name="Picture 3" descr="A graph of different values&#10;&#10;Description automatically generated"/>
+            <wp:cNvGraphicFramePr>
+              <a:graphicFrameLocks xmlns:a="http://schemas.openxmlformats.org/drawingml/2006/main" noChangeAspect="1"/>
+            </wp:cNvGraphicFramePr>
+            <a:graphic xmlns:a="http://schemas.openxmlformats.org/drawingml/2006/main">
+              <a:graphicData uri="http://schemas.openxmlformats.org/drawingml/2006/picture">
+                <pic:pic xmlns:pic="http://schemas.openxmlformats.org/drawingml/2006/picture">
+                  <pic:nvPicPr>
+                    <pic:cNvPr id="1777475184" name="Picture 3" descr="A graph of different values&#10;&#10;Description automatically generated"/>
+                    <pic:cNvPicPr/>
+                  </pic:nvPicPr>
+                  <pic:blipFill>
+                    <a:blip r:embed="rId8" cstate="print">
+                      <a:extLst>
+                        <a:ext uri="{28A0092B-C50C-407E-A947-70E740481C1C}">
+                          <a14:useLocalDpi xmlns:a14="http://schemas.microsoft.com/office/drawing/2010/main" val="0"/>
+                        </a:ext>
+                      </a:extLst>
+                    </a:blip>
+                    <a:stretch>
+                      <a:fillRect/>
+                    </a:stretch>
+                  </pic:blipFill>
+                  <pic:spPr>
+                    <a:xfrm>
+                      <a:off x="0" y="0"/>
+                      <a:ext cx="3657600" cy="2926080"/>
+                    </a:xfrm>
+                    <a:prstGeom prst="rect">
+                      <a:avLst/>
+                    </a:prstGeom>
+                  </pic:spPr>
+                </pic:pic>
+              </a:graphicData>
+            </a:graphic>
+            <wp14:sizeRelH relativeFrom="page">
+              <wp14:pctWidth>0</wp14:pctWidth>
+            </wp14:sizeRelH>
+            <wp14:sizeRelV relativeFrom="page">
+              <wp14:pctHeight>0</wp14:pctHeight>
+            </wp14:sizeRelV>
+          </wp:anchor>
+        </w:drawing>
+      </w:r>
+    </w:p>
+    <w:p>
+      <w:pPr>
+        <w:spacing w:line="360" w:lineRule="auto"/>
+      </w:pPr>
+    </w:p>
+    <w:p>
+      <w:pPr>
+        <w:spacing w:line="360" w:lineRule="auto"/>
+      </w:pPr>
+    </w:p>
+    <w:p>
+      <w:pPr>
+        <w:spacing w:line="360" w:lineRule="auto"/>
+      </w:pPr>
+    </w:p>
+    <w:p>
+      <w:pPr>
+        <w:spacing w:line="360" w:lineRule="auto"/>
+      </w:pPr>
+    </w:p>
+    <w:p>
+      <w:pPr>
+        <w:spacing w:line="360" w:lineRule="auto"/>
+      </w:pPr>
+    </w:p>
+    <w:p>
+      <w:pPr>
+        <w:spacing w:line="360" w:lineRule="auto"/>
+      </w:pPr>
+    </w:p>
+    <w:p>
+      <w:pPr>
+        <w:spacing w:line="360" w:lineRule="auto"/>
+      </w:pPr>
+    </w:p>
+    <w:p>
+      <w:pPr>
+        <w:spacing w:line="360" w:lineRule="auto"/>
+      </w:pPr>
+    </w:p>
+    <w:p>
+      <w:pPr>
+        <w:spacing w:line="360" w:lineRule="auto"/>
+      </w:pPr>
+      <w:r>
+        <w:rPr>
+          <w:noProof/>
+        </w:rPr>
+        <mc:AlternateContent>
+          <mc:Choice Requires="wps">
+            <w:drawing>
+              <wp:anchor distT="0" distB="0" distL="114300" distR="114300" simplePos="0" relativeHeight="251674624" behindDoc="1" locked="0" layoutInCell="1" allowOverlap="1" wp14:anchorId="304BB821" wp14:editId="4E2FA597">
+                <wp:simplePos x="0" y="0"/>
+                <wp:positionH relativeFrom="column">
+                  <wp:posOffset>3086100</wp:posOffset>
+                </wp:positionH>
+                <wp:positionV relativeFrom="paragraph">
+                  <wp:posOffset>134620</wp:posOffset>
+                </wp:positionV>
+                <wp:extent cx="3657600" cy="635"/>
+                <wp:effectExtent l="0" t="0" r="0" b="12065"/>
+                <wp:wrapNone/>
+                <wp:docPr id="311602834" name="Text Box 1"/>
+                <wp:cNvGraphicFramePr/>
+                <a:graphic xmlns:a="http://schemas.openxmlformats.org/drawingml/2006/main">
+                  <a:graphicData uri="http://schemas.microsoft.com/office/word/2010/wordprocessingShape">
+                    <wps:wsp>
+                      <wps:cNvSpPr txBox="1"/>
+                      <wps:spPr>
+                        <a:xfrm>
+                          <a:off x="0" y="0"/>
+                          <a:ext cx="3657600" cy="635"/>
+                        </a:xfrm>
+                        <a:prstGeom prst="rect">
+                          <a:avLst/>
+                        </a:prstGeom>
+                        <a:solidFill>
+                          <a:prstClr val="white"/>
+                        </a:solidFill>
+                        <a:ln>
+                          <a:noFill/>
+                        </a:ln>
+                      </wps:spPr>
+                      <wps:txbx>
+                        <w:txbxContent>
+                          <w:p>
+                            <w:pPr>
+                              <w:pStyle w:val="Caption"/>
+                              <w:rPr>
+                                <w:noProof/>
+                              </w:rPr>
+                            </w:pPr>
+                            <w:r>
+                              <w:t xml:space="preserve">Figure </w:t>
+                            </w:r>
+                            <w:fldSimple w:instr=" SEQ Figure \* ARABIC ">
+                              <w:r>
+                                <w:rPr>
+                                  <w:noProof/>
+                                </w:rPr>
+                                <w:t>4</w:t>
+                              </w:r>
+                            </w:fldSimple>
+                            <w:r>
+                              <w:t>:</w:t>
+                            </w:r>
+                            <w:r>
+                              <w:t>Specific Humidity Trends Over Time: High (Blue for no clouds, Red for clouds) versus Mean (Cyan for no clouds, Green for clouds) Conditions.</w:t>
+                            </w:r>
+                          </w:p>
+                        </w:txbxContent>
+                      </wps:txbx>
+                      <wps:bodyPr rot="0" spcFirstLastPara="0" vertOverflow="overflow" horzOverflow="overflow" vert="horz" wrap="square" lIns="0" tIns="0" rIns="0" bIns="0" numCol="1" spcCol="0" rtlCol="0" fromWordArt="0" anchor="t" anchorCtr="0" forceAA="0" compatLnSpc="1">
+                        <a:prstTxWarp prst="textNoShape">
+                          <a:avLst/>
+                        </a:prstTxWarp>
+                        <a:spAutoFit/>
+                      </wps:bodyPr>
+                    </wps:wsp>
+                  </a:graphicData>
+                </a:graphic>
+              </wp:anchor>
+            </w:drawing>
+          </mc:Choice>
+          <mc:Fallback>
+            <w:pict>
+              <v:shape w14:anchorId="304BB821" id="_x0000_s1029" type="#_x0000_t202" style="position:absolute;margin-left:243pt;margin-top:10.6pt;width:4in;height:.05pt;z-index:-251641856;visibility:visible;mso-wrap-style:square;mso-wrap-distance-left:9pt;mso-wrap-distance-top:0;mso-wrap-distance-right:9pt;mso-wrap-distance-bottom:0;mso-position-horizontal:absolute;mso-position-horizontal-relative:text;mso-position-vertical:absolute;mso-position-vertical-relative:text;v-text-anchor:top" o:gfxdata="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" stroked="f">
+                <v:textbox style="mso-fit-shape-to-text:t" inset="0,0,0,0">
+                  <w:txbxContent>
+                    <w:p>
+                      <w:pPr>
+                        <w:pStyle w:val="Caption"/>
+                        <w:rPr>
+                          <w:noProof/>
+                        </w:rPr>
+                      </w:pPr>
+                      <w:r>
+                        <w:t xml:space="preserve">Figure </w:t>
+                      </w:r>
+                      <w:fldSimple w:instr=" SEQ Figure \* ARABIC ">
+                        <w:r>
+                          <w:rPr>
+                            <w:noProof/>
+                          </w:rPr>
+                          <w:t>4</w:t>
+                        </w:r>
+                      </w:fldSimple>
+                      <w:r>
+                        <w:t>:</w:t>
+                      </w:r>
+                      <w:r>
+                        <w:t>Specific Humidity Trends Over Time: High (Blue for no clouds, Red for clouds) versus Mean (Cyan for no clouds, Green for clouds) Conditions.</w:t>
+                      </w:r>
+                    </w:p>
+                  </w:txbxContent>
+                </v:textbox>
+              </v:shape>
+            </w:pict>
+          </mc:Fallback>
+        </mc:AlternateContent>
+      </w:r>
+    </w:p>
+    <w:p>
+      <w:pPr>
+        <w:spacing w:line="360" w:lineRule="auto"/>
+      </w:pPr>
+    </w:p>
+    <w:p>
+      <w:pPr>
+        <w:spacing w:line="360" w:lineRule="auto"/>
+      </w:pPr>
+    </w:p>
+    <w:p>
+      <w:pPr>
+        <w:spacing w:line="360" w:lineRule="auto"/>
+      </w:pPr>
+      <w:r>
+        <w:rPr>
+          <w:noProof/>
+        </w:rPr>
+        <mc:AlternateContent>
+          <mc:Choice Requires="wps">
+            <w:drawing>
+              <wp:anchor distT="0" distB="0" distL="114300" distR="114300" simplePos="0" relativeHeight="251678720" behindDoc="1" locked="0" layoutInCell="1" allowOverlap="1" wp14:anchorId="3B43F641" wp14:editId="2810189D">
+                <wp:simplePos x="0" y="0"/>
+                <wp:positionH relativeFrom="column">
+                  <wp:posOffset>3086100</wp:posOffset>
+                </wp:positionH>
+                <wp:positionV relativeFrom="paragraph">
+                  <wp:posOffset>3216275</wp:posOffset>
+                </wp:positionV>
+                <wp:extent cx="3657600" cy="635"/>
+                <wp:effectExtent l="0" t="0" r="0" b="12065"/>
+                <wp:wrapNone/>
+                <wp:docPr id="1562930445" name="Text Box 1"/>
+                <wp:cNvGraphicFramePr/>
+                <a:graphic xmlns:a="http://schemas.openxmlformats.org/drawingml/2006/main">
+                  <a:graphicData uri="http://schemas.microsoft.com/office/word/2010/wordprocessingShape">
+                    <wps:wsp>
+                      <wps:cNvSpPr txBox="1"/>
+                      <wps:spPr>
+                        <a:xfrm>
+                          <a:off x="0" y="0"/>
+                          <a:ext cx="3657600" cy="635"/>
+                        </a:xfrm>
+                        <a:prstGeom prst="rect">
+                          <a:avLst/>
+                        </a:prstGeom>
+                        <a:solidFill>
+                          <a:prstClr val="white"/>
+                        </a:solidFill>
+                        <a:ln>
+                          <a:noFill/>
+                        </a:ln>
+                      </wps:spPr>
+                      <wps:txbx>
+                        <w:txbxContent>
+                          <w:p>
+                            <w:pPr>
+                              <w:pStyle w:val="Caption"/>
+                              <w:rPr>
+                                <w:noProof/>
+                              </w:rPr>
+                            </w:pPr>
+                            <w:r>
+                              <w:t xml:space="preserve">Figure </w:t>
+                            </w:r>
+                            <w:proofErr w:type="gramStart"/>
+                            <w:r>
+                              <w:t>6</w:t>
+                            </w:r>
+                            <w:r>
+                              <w:t>:</w:t>
+                            </w:r>
+                            <w:r>
+                              <w:t>V</w:t>
+                            </w:r>
+                            <w:proofErr w:type="gramEnd"/>
+                            <w:r>
+                              <w:t>-Wind Speed Variations Over Time: High (Blue for no clouds, Red for clouds) versus Mean (Cyan for no clouds, Green for clouds) Conditions.</w:t>
+                            </w:r>
+                          </w:p>
+                        </w:txbxContent>
+                      </wps:txbx>
+                      <wps:bodyPr rot="0" spcFirstLastPara="0" vertOverflow="overflow" horzOverflow="overflow" vert="horz" wrap="square" lIns="0" tIns="0" rIns="0" bIns="0" numCol="1" spcCol="0" rtlCol="0" fromWordArt="0" anchor="t" anchorCtr="0" forceAA="0" compatLnSpc="1">
+                        <a:prstTxWarp prst="textNoShape">
+                          <a:avLst/>
+                        </a:prstTxWarp>
+                        <a:spAutoFit/>
+                      </wps:bodyPr>
+                    </wps:wsp>
+                  </a:graphicData>
+                </a:graphic>
+              </wp:anchor>
+            </w:drawing>
+          </mc:Choice>
+          <mc:Fallback>
+            <w:pict>
+              <v:shape w14:anchorId="3B43F641" id="_x0000_s1030" type="#_x0000_t202" style="position:absolute;margin-left:243pt;margin-top:253.25pt;width:4in;height:.05pt;z-index:-251637760;visibility:visible;mso-wrap-style:square;mso-wrap-distance-left:9pt;mso-wrap-distance-top:0;mso-wrap-distance-right:9pt;mso-wrap-distance-bottom:0;mso-position-horizontal:absolute;mso-position-horizontal-relative:text;mso-position-vertical:absolute;mso-position-vertical-relative:text;v-text-anchor:top" o:gfxdata="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" stroked="f">
+                <v:textbox style="mso-fit-shape-to-text:t" inset="0,0,0,0">
+                  <w:txbxContent>
+                    <w:p>
+                      <w:pPr>
+                        <w:pStyle w:val="Caption"/>
+                        <w:rPr>
+                          <w:noProof/>
+                        </w:rPr>
+                      </w:pPr>
+                      <w:r>
+                        <w:t xml:space="preserve">Figure </w:t>
+                      </w:r>
+                      <w:proofErr w:type="gramStart"/>
+                      <w:r>
+                        <w:t>6</w:t>
+                      </w:r>
+                      <w:r>
+                        <w:t>:</w:t>
+                      </w:r>
+                      <w:r>
+                        <w:t>V</w:t>
+                      </w:r>
+                      <w:proofErr w:type="gramEnd"/>
+                      <w:r>
+                        <w:t>-Wind Speed Variations Over Time: High (Blue for no clouds, Red for clouds) versus Mean (Cyan for no clouds, Green for clouds) Conditions.</w:t>
+                      </w:r>
+                    </w:p>
+                  </w:txbxContent>
+                </v:textbox>
+              </v:shape>
+            </w:pict>
+          </mc:Fallback>
+        </mc:AlternateContent>
+      </w:r>
+      <w:r>
+        <w:rPr>
+          <w:noProof/>
+        </w:rPr>
+        <w:drawing>
+          <wp:anchor distT="0" distB="0" distL="114300" distR="114300" simplePos="0" relativeHeight="251665408" behindDoc="1" locked="0" layoutInCell="1" allowOverlap="1" wp14:anchorId="011464DE" wp14:editId="0E93C51F">
+            <wp:simplePos x="0" y="0"/>
+            <wp:positionH relativeFrom="column">
+              <wp:posOffset>3086100</wp:posOffset>
+            </wp:positionH>
+            <wp:positionV relativeFrom="paragraph">
+              <wp:posOffset>233045</wp:posOffset>
+            </wp:positionV>
+            <wp:extent cx="3657600" cy="2926080"/>
+            <wp:effectExtent l="0" t="0" r="0" b="0"/>
+            <wp:wrapNone/>
+            <wp:docPr id="1377722103" name="Picture 7" descr="A graph of different colored lines&#10;&#10;Description automatically generated"/>
+            <wp:cNvGraphicFramePr>
+              <a:graphicFrameLocks xmlns:a="http://schemas.openxmlformats.org/drawingml/2006/main" noChangeAspect="1"/>
+            </wp:cNvGraphicFramePr>
+            <a:graphic xmlns:a="http://schemas.openxmlformats.org/drawingml/2006/main">
+              <a:graphicData uri="http://schemas.openxmlformats.org/drawingml/2006/picture">
+                <pic:pic xmlns:pic="http://schemas.openxmlformats.org/drawingml/2006/picture">
+                  <pic:nvPicPr>
+                    <pic:cNvPr id="1377722103" name="Picture 7" descr="A graph of different colored lines&#10;&#10;Description automatically generated"/>
+                    <pic:cNvPicPr/>
+                  </pic:nvPicPr>
+                  <pic:blipFill>
+                    <a:blip r:embed="rId9" cstate="print">
+                      <a:extLst>
+                        <a:ext uri="{28A0092B-C50C-407E-A947-70E740481C1C}">
+                          <a14:useLocalDpi xmlns:a14="http://schemas.microsoft.com/office/drawing/2010/main" val="0"/>
+                        </a:ext>
+                      </a:extLst>
+                    </a:blip>
+                    <a:stretch>
+                      <a:fillRect/>
+                    </a:stretch>
+                  </pic:blipFill>
+                  <pic:spPr>
+                    <a:xfrm>
+                      <a:off x="0" y="0"/>
+                      <a:ext cx="3657600" cy="2926080"/>
+                    </a:xfrm>
+                    <a:prstGeom prst="rect">
+                      <a:avLst/>
+                    </a:prstGeom>
+                  </pic:spPr>
+                </pic:pic>
+              </a:graphicData>
+            </a:graphic>
+            <wp14:sizeRelH relativeFrom="page">
+              <wp14:pctWidth>0</wp14:pctWidth>
+            </wp14:sizeRelH>
+            <wp14:sizeRelV relativeFrom="page">
+              <wp14:pctHeight>0</wp14:pctHeight>
+            </wp14:sizeRelV>
+          </wp:anchor>
+        </w:drawing>
+      </w:r>
+      <w:r>
+        <w:rPr>
+          <w:noProof/>
+        </w:rPr>
+        <mc:AlternateContent>
+          <mc:Choice Requires="wps">
+            <w:drawing>
+              <wp:anchor distT="0" distB="0" distL="114300" distR="114300" simplePos="0" relativeHeight="251676672" behindDoc="1" locked="0" layoutInCell="1" allowOverlap="1" wp14:anchorId="700772A4" wp14:editId="4C911B05">
+                <wp:simplePos x="0" y="0"/>
+                <wp:positionH relativeFrom="column">
+                  <wp:posOffset>-774700</wp:posOffset>
+                </wp:positionH>
+                <wp:positionV relativeFrom="paragraph">
+                  <wp:posOffset>3216275</wp:posOffset>
+                </wp:positionV>
+                <wp:extent cx="3657600" cy="635"/>
+                <wp:effectExtent l="0" t="0" r="0" b="12065"/>
+                <wp:wrapNone/>
+                <wp:docPr id="1904661682" name="Text Box 1"/>
+                <wp:cNvGraphicFramePr/>
+                <a:graphic xmlns:a="http://schemas.openxmlformats.org/drawingml/2006/main">
+                  <a:graphicData uri="http://schemas.microsoft.com/office/word/2010/wordprocessingShape">
+                    <wps:wsp>
+                      <wps:cNvSpPr txBox="1"/>
+                      <wps:spPr>
+                        <a:xfrm>
+                          <a:off x="0" y="0"/>
+                          <a:ext cx="3657600" cy="635"/>
+                        </a:xfrm>
+                        <a:prstGeom prst="rect">
+                          <a:avLst/>
+                        </a:prstGeom>
+                        <a:solidFill>
+                          <a:prstClr val="white"/>
+                        </a:solidFill>
+                        <a:ln>
+                          <a:noFill/>
+                        </a:ln>
+                      </wps:spPr>
+                      <wps:txbx>
+                        <w:txbxContent>
+                          <w:p>
+                            <w:pPr>
+                              <w:pStyle w:val="Caption"/>
+                              <w:rPr>
+                                <w:noProof/>
+                              </w:rPr>
+                            </w:pPr>
+                            <w:r>
+                              <w:t xml:space="preserve">Figure </w:t>
+                            </w:r>
+                            <w:proofErr w:type="gramStart"/>
+                            <w:r>
+                              <w:t>5</w:t>
+                            </w:r>
+                            <w:r>
+                              <w:t>:</w:t>
+                            </w:r>
+                            <w:r>
+                              <w:t>U</w:t>
+                            </w:r>
+                            <w:proofErr w:type="gramEnd"/>
+                            <w:r>
+                              <w:t>-Wind Speed Changes Over Time: High (Blue for no clouds, Red for clouds) versus Mean (Cyan for no clouds, Green for clouds) Conditions.</w:t>
+                            </w:r>
+                          </w:p>
+                        </w:txbxContent>
+                      </wps:txbx>
+                      <wps:bodyPr rot="0" spcFirstLastPara="0" vertOverflow="overflow" horzOverflow="overflow" vert="horz" wrap="square" lIns="0" tIns="0" rIns="0" bIns="0" numCol="1" spcCol="0" rtlCol="0" fromWordArt="0" anchor="t" anchorCtr="0" forceAA="0" compatLnSpc="1">
+                        <a:prstTxWarp prst="textNoShape">
+                          <a:avLst/>
+                        </a:prstTxWarp>
+                        <a:spAutoFit/>
+                      </wps:bodyPr>
+                    </wps:wsp>
+                  </a:graphicData>
+                </a:graphic>
+              </wp:anchor>
+            </w:drawing>
+          </mc:Choice>
+          <mc:Fallback>
+            <w:pict>
+              <v:shape w14:anchorId="700772A4" id="_x0000_s1031" type="#_x0000_t202" style="position:absolute;margin-left:-61pt;margin-top:253.25pt;width:4in;height:.05pt;z-index:-251639808;visibility:visible;mso-wrap-style:square;mso-wrap-distance-left:9pt;mso-wrap-distance-top:0;mso-wrap-distance-right:9pt;mso-wrap-distance-bottom:0;mso-position-horizontal:absolute;mso-position-horizontal-relative:text;mso-position-vertical:absolute;mso-position-vertical-relative:text;v-text-anchor:top" o:gfxdata="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" stroked="f">
+                <v:textbox style="mso-fit-shape-to-text:t" inset="0,0,0,0">
+                  <w:txbxContent>
+                    <w:p>
+                      <w:pPr>
+                        <w:pStyle w:val="Caption"/>
+                        <w:rPr>
+                          <w:noProof/>
+                        </w:rPr>
+                      </w:pPr>
+                      <w:r>
+                        <w:t xml:space="preserve">Figure </w:t>
+                      </w:r>
+                      <w:proofErr w:type="gramStart"/>
+                      <w:r>
+                        <w:t>5</w:t>
+                      </w:r>
+                      <w:r>
+                        <w:t>:</w:t>
+                      </w:r>
+                      <w:r>
+                        <w:t>U</w:t>
+                      </w:r>
+                      <w:proofErr w:type="gramEnd"/>
+                      <w:r>
+                        <w:t>-Wind Speed Changes Over Time: High (Blue for no clouds, Red for clouds) versus Mean (Cyan for no clouds, Green for clouds) Conditions.</w:t>
+                      </w:r>
+                    </w:p>
+                  </w:txbxContent>
+                </v:textbox>
+              </v:shape>
+            </w:pict>
+          </mc:Fallback>
+        </mc:AlternateContent>
+      </w:r>
+      <w:r>
+        <w:rPr>
+          <w:noProof/>
+        </w:rPr>
+        <w:drawing>
+          <wp:anchor distT="0" distB="0" distL="114300" distR="114300" simplePos="0" relativeHeight="251664384" behindDoc="1" locked="0" layoutInCell="1" allowOverlap="1" wp14:anchorId="5D645D13" wp14:editId="1521CFF2">
+            <wp:simplePos x="0" y="0"/>
+            <wp:positionH relativeFrom="column">
+              <wp:posOffset>-774700</wp:posOffset>
+            </wp:positionH>
+            <wp:positionV relativeFrom="paragraph">
+              <wp:posOffset>233045</wp:posOffset>
+            </wp:positionV>
+            <wp:extent cx="3657600" cy="2926080"/>
+            <wp:effectExtent l="0" t="0" r="0" b="0"/>
+            <wp:wrapNone/>
+            <wp:docPr id="1120443464" name="Picture 6" descr="A graph with colored lines&#10;&#10;Description automatically generated"/>
+            <wp:cNvGraphicFramePr>
+              <a:graphicFrameLocks xmlns:a="http://schemas.openxmlformats.org/drawingml/2006/main" noChangeAspect="1"/>
+            </wp:cNvGraphicFramePr>
+            <a:graphic xmlns:a="http://schemas.openxmlformats.org/drawingml/2006/main">
+              <a:graphicData uri="http://schemas.openxmlformats.org/drawingml/2006/picture">
+                <pic:pic xmlns:pic="http://schemas.openxmlformats.org/drawingml/2006/picture">
+                  <pic:nvPicPr>
+                    <pic:cNvPr id="1120443464" name="Picture 6" descr="A graph with colored lines&#10;&#10;Description automatically generated"/>
+                    <pic:cNvPicPr/>
+                  </pic:nvPicPr>
+                  <pic:blipFill>
+                    <a:blip r:embed="rId10" cstate="print">
+                      <a:extLst>
+                        <a:ext uri="{28A0092B-C50C-407E-A947-70E740481C1C}">
+                          <a14:useLocalDpi xmlns:a14="http://schemas.microsoft.com/office/drawing/2010/main" val="0"/>
+                        </a:ext>
+                      </a:extLst>
+                    </a:blip>
+                    <a:stretch>
+                      <a:fillRect/>
+                    </a:stretch>
+                  </pic:blipFill>
+                  <pic:spPr>
+                    <a:xfrm>
+                      <a:off x="0" y="0"/>
+                      <a:ext cx="3657600" cy="2926080"/>
+                    </a:xfrm>
+                    <a:prstGeom prst="rect">
+                      <a:avLst/>
+                    </a:prstGeom>
+                  </pic:spPr>
+                </pic:pic>
+              </a:graphicData>
+            </a:graphic>
+            <wp14:sizeRelH relativeFrom="page">
+              <wp14:pctWidth>0</wp14:pctWidth>
+            </wp14:sizeRelH>
+            <wp14:sizeRelV relativeFrom="page">
+              <wp14:pctHeight>0</wp14:pctHeight>
+            </wp14:sizeRelV>
+          </wp:anchor>
+        </w:drawing>
+      </w:r>
+    </w:p>
+    <w:p>
+      <w:pPr>
+        <w:spacing w:line="360" w:lineRule="auto"/>
+      </w:pPr>
+    </w:p>
+    <w:p>
+      <w:pPr>
+        <w:spacing w:line="360" w:lineRule="auto"/>
+      </w:pPr>
+    </w:p>
+    <w:p>
+      <w:pPr>
+        <w:spacing w:line="360" w:lineRule="auto"/>
+      </w:pPr>
+    </w:p>
+    <w:p>
+      <w:pPr>
+        <w:spacing w:line="360" w:lineRule="auto"/>
+      </w:pPr>
+    </w:p>
+    <w:p>
+      <w:pPr>
+        <w:spacing w:line="360" w:lineRule="auto"/>
+      </w:pPr>
+    </w:p>
+    <w:p>
+      <w:pPr>
+        <w:spacing w:line="360" w:lineRule="auto"/>
+      </w:pPr>
+    </w:p>
+    <w:p>
+      <w:pPr>
+        <w:spacing w:line="360" w:lineRule="auto"/>
+      </w:pPr>
+    </w:p>
+    <w:p>
+      <w:pPr>
+        <w:spacing w:line="360" w:lineRule="auto"/>
+      </w:pPr>
+    </w:p>
+    <w:p>
+      <w:pPr>
+        <w:spacing w:line="360" w:lineRule="auto"/>
+      </w:pPr>
+    </w:p>
+    <w:p>
+      <w:pPr>
+        <w:spacing w:line="360" w:lineRule="auto"/>
+      </w:pPr>
+    </w:p>
+    <w:p>
+      <w:pPr>
+        <w:spacing w:line="360" w:lineRule="auto"/>
+      </w:pPr>
+    </w:p>
+    <w:p>
+      <w:pPr>
+        <w:tabs>
+          <w:tab w:val="left" w:pos="5740"/>
+        </w:tabs>
+        <w:spacing w:line="360" w:lineRule="auto"/>
+      </w:pPr>
+      <w:r>
+        <w:tab/>
+      </w:r>
+    </w:p>
+    <w:p>
+      <w:pPr>
+        <w:spacing w:line="360" w:lineRule="auto"/>
+      </w:pPr>
+    </w:p>
+    <w:p>
+      <w:pPr>
+        <w:spacing w:line="360" w:lineRule="auto"/>
+      </w:pPr>
+    </w:p>
+    <w:p>
+      <w:pPr>
+        <w:spacing w:line="360" w:lineRule="auto"/>
+      </w:pPr>
+    </w:p>
+    <w:p>
+      <w:pPr>
+        <w:spacing w:line="360" w:lineRule="auto"/>
+      </w:pPr>
+    </w:p>
+    <w:p>
+      <w:pPr>
+        <w:spacing w:line="360" w:lineRule="auto"/>
+      </w:pPr>
+      <w:r>
+        <w:rPr>
+          <w:noProof/>
+        </w:rPr>
+        <w:lastRenderedPageBreak/>
+        <mc:AlternateContent>
+          <mc:Choice Requires="wps">
+            <w:drawing>
+              <wp:anchor distT="0" distB="0" distL="114300" distR="114300" simplePos="0" relativeHeight="251682816" behindDoc="1" locked="0" layoutInCell="1" allowOverlap="1" wp14:anchorId="27499437" wp14:editId="4DAB86B6">
+                <wp:simplePos x="0" y="0"/>
+                <wp:positionH relativeFrom="column">
+                  <wp:posOffset>2997200</wp:posOffset>
+                </wp:positionH>
+                <wp:positionV relativeFrom="paragraph">
+                  <wp:posOffset>2367915</wp:posOffset>
+                </wp:positionV>
+                <wp:extent cx="3657600" cy="635"/>
+                <wp:effectExtent l="0" t="0" r="0" b="12065"/>
+                <wp:wrapNone/>
+                <wp:docPr id="142725655" name="Text Box 1"/>
+                <wp:cNvGraphicFramePr/>
+                <a:graphic xmlns:a="http://schemas.openxmlformats.org/drawingml/2006/main">
+                  <a:graphicData uri="http://schemas.microsoft.com/office/word/2010/wordprocessingShape">
+                    <wps:wsp>
+                      <wps:cNvSpPr txBox="1"/>
+                      <wps:spPr>
+                        <a:xfrm>
+                          <a:off x="0" y="0"/>
+                          <a:ext cx="3657600" cy="635"/>
+                        </a:xfrm>
+                        <a:prstGeom prst="rect">
+                          <a:avLst/>
+                        </a:prstGeom>
+                        <a:solidFill>
+                          <a:prstClr val="white"/>
+                        </a:solidFill>
+                        <a:ln>
+                          <a:noFill/>
+                        </a:ln>
+                      </wps:spPr>
+                      <wps:txbx>
+                        <w:txbxContent>
+                          <w:p>
+                            <w:pPr>
+                              <w:pStyle w:val="Caption"/>
+                              <w:rPr>
+                                <w:noProof/>
+                              </w:rPr>
+                            </w:pPr>
+                            <w:r>
+                              <w:t xml:space="preserve">Figure </w:t>
+                            </w:r>
+                            <w:proofErr w:type="gramStart"/>
+                            <w:r>
+                              <w:t>8</w:t>
+                            </w:r>
+                            <w:r>
+                              <w:t>:</w:t>
+                            </w:r>
+                            <w:r>
+                              <w:t>Cloud</w:t>
+                            </w:r>
+                            <w:proofErr w:type="gramEnd"/>
+                            <w:r>
+                              <w:t xml:space="preserve"> Core Fraction Dynamics Over Time: High (Blue for no clouds, Red for clouds) versus Mean (Cyan for no clouds, Green for clouds) Conditions.</w:t>
+                            </w:r>
+                          </w:p>
+                        </w:txbxContent>
+                      </wps:txbx>
+                      <wps:bodyPr rot="0" spcFirstLastPara="0" vertOverflow="overflow" horzOverflow="overflow" vert="horz" wrap="square" lIns="0" tIns="0" rIns="0" bIns="0" numCol="1" spcCol="0" rtlCol="0" fromWordArt="0" anchor="t" anchorCtr="0" forceAA="0" compatLnSpc="1">
+                        <a:prstTxWarp prst="textNoShape">
+                          <a:avLst/>
+                        </a:prstTxWarp>
+                        <a:spAutoFit/>
+                      </wps:bodyPr>
+                    </wps:wsp>
+                  </a:graphicData>
+                </a:graphic>
+              </wp:anchor>
+            </w:drawing>
+          </mc:Choice>
+          <mc:Fallback>
+            <w:pict>
+              <v:shape w14:anchorId="27499437" id="_x0000_s1032" type="#_x0000_t202" style="position:absolute;margin-left:236pt;margin-top:186.45pt;width:4in;height:.05pt;z-index:-251633664;visibility:visible;mso-wrap-style:square;mso-wrap-distance-left:9pt;mso-wrap-distance-top:0;mso-wrap-distance-right:9pt;mso-wrap-distance-bottom:0;mso-position-horizontal:absolute;mso-position-horizontal-relative:text;mso-position-vertical:absolute;mso-position-vertical-relative:text;v-text-anchor:top" o:gfxdata="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" stroked="f">
+                <v:textbox style="mso-fit-shape-to-text:t" inset="0,0,0,0">
+                  <w:txbxContent>
+                    <w:p>
+                      <w:pPr>
+                        <w:pStyle w:val="Caption"/>
+                        <w:rPr>
+                          <w:noProof/>
+                        </w:rPr>
+                      </w:pPr>
+                      <w:r>
+                        <w:t xml:space="preserve">Figure </w:t>
+                      </w:r>
+                      <w:proofErr w:type="gramStart"/>
+                      <w:r>
+                        <w:t>8</w:t>
+                      </w:r>
+                      <w:r>
+                        <w:t>:</w:t>
+                      </w:r>
+                      <w:r>
+                        <w:t>Cloud</w:t>
+                      </w:r>
+                      <w:proofErr w:type="gramEnd"/>
+                      <w:r>
+                        <w:t xml:space="preserve"> Core Fraction Dynamics Over Time: High (Blue for no clouds, Red for clouds) versus Mean (Cyan for no clouds, Green for clouds) Conditions.</w:t>
+                      </w:r>
+                    </w:p>
+                  </w:txbxContent>
+                </v:textbox>
+              </v:shape>
+            </w:pict>
+          </mc:Fallback>
+        </mc:AlternateContent>
+      </w:r>
+      <w:r>
+        <w:rPr>
+          <w:noProof/>
+        </w:rPr>
+        <w:drawing>
+          <wp:anchor distT="0" distB="0" distL="114300" distR="114300" simplePos="0" relativeHeight="251667456" behindDoc="1" locked="0" layoutInCell="1" allowOverlap="1" wp14:anchorId="77C3F85B" wp14:editId="0F264ECE">
+            <wp:simplePos x="0" y="0"/>
+            <wp:positionH relativeFrom="column">
+              <wp:posOffset>2997200</wp:posOffset>
+            </wp:positionH>
+            <wp:positionV relativeFrom="paragraph">
+              <wp:posOffset>-615315</wp:posOffset>
+            </wp:positionV>
+            <wp:extent cx="3657600" cy="2926080"/>
+            <wp:effectExtent l="0" t="0" r="0" b="0"/>
+            <wp:wrapNone/>
+            <wp:docPr id="623325432" name="Picture 9" descr="A graph of values and numbers&#10;&#10;Description automatically generated"/>
+            <wp:cNvGraphicFramePr>
+              <a:graphicFrameLocks xmlns:a="http://schemas.openxmlformats.org/drawingml/2006/main" noChangeAspect="1"/>
+            </wp:cNvGraphicFramePr>
+            <a:graphic xmlns:a="http://schemas.openxmlformats.org/drawingml/2006/main">
+              <a:graphicData uri="http://schemas.openxmlformats.org/drawingml/2006/picture">
+                <pic:pic xmlns:pic="http://schemas.openxmlformats.org/drawingml/2006/picture">
+                  <pic:nvPicPr>
+                    <pic:cNvPr id="623325432" name="Picture 9" descr="A graph of values and numbers&#10;&#10;Description automatically generated"/>
+                    <pic:cNvPicPr/>
+                  </pic:nvPicPr>
+                  <pic:blipFill>
+                    <a:blip r:embed="rId11" cstate="print">
+                      <a:extLst>
+                        <a:ext uri="{28A0092B-C50C-407E-A947-70E740481C1C}">
+                          <a14:useLocalDpi xmlns:a14="http://schemas.microsoft.com/office/drawing/2010/main" val="0"/>
+                        </a:ext>
+                      </a:extLst>
+                    </a:blip>
+                    <a:stretch>
+                      <a:fillRect/>
+                    </a:stretch>
+                  </pic:blipFill>
+                  <pic:spPr>
+                    <a:xfrm>
+                      <a:off x="0" y="0"/>
+                      <a:ext cx="3657600" cy="2926080"/>
+                    </a:xfrm>
+                    <a:prstGeom prst="rect">
+                      <a:avLst/>
+                    </a:prstGeom>
+                  </pic:spPr>
+                </pic:pic>
+              </a:graphicData>
+            </a:graphic>
+            <wp14:sizeRelH relativeFrom="page">
+              <wp14:pctWidth>0</wp14:pctWidth>
+            </wp14:sizeRelH>
+            <wp14:sizeRelV relativeFrom="page">
+              <wp14:pctHeight>0</wp14:pctHeight>
+            </wp14:sizeRelV>
+          </wp:anchor>
+        </w:drawing>
+      </w:r>
+      <w:r>
+        <w:rPr>
+          <w:noProof/>
+        </w:rPr>
+        <mc:AlternateContent>
+          <mc:Choice Requires="wps">
+            <w:drawing>
+              <wp:anchor distT="0" distB="0" distL="114300" distR="114300" simplePos="0" relativeHeight="251680768" behindDoc="1" locked="0" layoutInCell="1" allowOverlap="1" wp14:anchorId="36AA8B59" wp14:editId="336831FF">
+                <wp:simplePos x="0" y="0"/>
+                <wp:positionH relativeFrom="column">
+                  <wp:posOffset>-825500</wp:posOffset>
+                </wp:positionH>
+                <wp:positionV relativeFrom="paragraph">
+                  <wp:posOffset>2373630</wp:posOffset>
+                </wp:positionV>
+                <wp:extent cx="3657600" cy="635"/>
+                <wp:effectExtent l="0" t="0" r="0" b="12065"/>
+                <wp:wrapNone/>
+                <wp:docPr id="1638524681" name="Text Box 1"/>
+                <wp:cNvGraphicFramePr/>
+                <a:graphic xmlns:a="http://schemas.openxmlformats.org/drawingml/2006/main">
+                  <a:graphicData uri="http://schemas.microsoft.com/office/word/2010/wordprocessingShape">
+                    <wps:wsp>
+                      <wps:cNvSpPr txBox="1"/>
+                      <wps:spPr>
+                        <a:xfrm>
+                          <a:off x="0" y="0"/>
+                          <a:ext cx="3657600" cy="635"/>
+                        </a:xfrm>
+                        <a:prstGeom prst="rect">
+                          <a:avLst/>
+                        </a:prstGeom>
+                        <a:solidFill>
+                          <a:prstClr val="white"/>
+                        </a:solidFill>
+                        <a:ln>
+                          <a:noFill/>
+                        </a:ln>
+                      </wps:spPr>
+                      <wps:txbx>
+                        <w:txbxContent>
+                          <w:p>
+                            <w:pPr>
+                              <w:pStyle w:val="Caption"/>
+                              <w:rPr>
+                                <w:noProof/>
+                              </w:rPr>
+                            </w:pPr>
+                            <w:r>
+                              <w:t xml:space="preserve">Figure </w:t>
+                            </w:r>
+                            <w:proofErr w:type="gramStart"/>
+                            <w:r>
+                              <w:t>7</w:t>
+                            </w:r>
+                            <w:r>
+                              <w:t>:</w:t>
+                            </w:r>
+                            <w:r>
+                              <w:t>Total</w:t>
+                            </w:r>
+                            <w:proofErr w:type="gramEnd"/>
+                            <w:r>
+                              <w:t xml:space="preserve"> Cloud Fraction Evolution Over Time: High (Blue for no clouds, Red for clouds) versus Mean (Cyan for no clouds, Green for clouds) Conditions.</w:t>
+                            </w:r>
+                          </w:p>
+                        </w:txbxContent>
+                      </wps:txbx>
+                      <wps:bodyPr rot="0" spcFirstLastPara="0" vertOverflow="overflow" horzOverflow="overflow" vert="horz" wrap="square" lIns="0" tIns="0" rIns="0" bIns="0" numCol="1" spcCol="0" rtlCol="0" fromWordArt="0" anchor="t" anchorCtr="0" forceAA="0" compatLnSpc="1">
+                        <a:prstTxWarp prst="textNoShape">
+                          <a:avLst/>
+                        </a:prstTxWarp>
+                        <a:spAutoFit/>
+                      </wps:bodyPr>
+                    </wps:wsp>
+                  </a:graphicData>
+                </a:graphic>
+              </wp:anchor>
+            </w:drawing>
+          </mc:Choice>
+          <mc:Fallback>
+            <w:pict>
+              <v:shape w14:anchorId="36AA8B59" id="_x0000_s1033" type="#_x0000_t202" style="position:absolute;margin-left:-65pt;margin-top:186.9pt;width:4in;height:.05pt;z-index:-251635712;visibility:visible;mso-wrap-style:square;mso-wrap-distance-left:9pt;mso-wrap-distance-top:0;mso-wrap-distance-right:9pt;mso-wrap-distance-bottom:0;mso-position-horizontal:absolute;mso-position-horizontal-relative:text;mso-position-vertical:absolute;mso-position-vertical-relative:text;v-text-anchor:top" o:gfxdata="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" stroked="f">
+                <v:textbox style="mso-fit-shape-to-text:t" inset="0,0,0,0">
+                  <w:txbxContent>
+                    <w:p>
+                      <w:pPr>
+                        <w:pStyle w:val="Caption"/>
+                        <w:rPr>
+                          <w:noProof/>
+                        </w:rPr>
+                      </w:pPr>
+                      <w:r>
+                        <w:t xml:space="preserve">Figure </w:t>
+                      </w:r>
+                      <w:proofErr w:type="gramStart"/>
+                      <w:r>
+                        <w:t>7</w:t>
+                      </w:r>
+                      <w:r>
+                        <w:t>:</w:t>
+                      </w:r>
+                      <w:r>
+                        <w:t>Total</w:t>
+                      </w:r>
+                      <w:proofErr w:type="gramEnd"/>
+                      <w:r>
+                        <w:t xml:space="preserve"> Cloud Fraction Evolution Over Time: High (Blue for no clouds, Red for clouds) versus Mean (Cyan for no clouds, Green for clouds) Conditions.</w:t>
+                      </w:r>
+                    </w:p>
+                  </w:txbxContent>
+                </v:textbox>
+              </v:shape>
+            </w:pict>
+          </mc:Fallback>
+        </mc:AlternateContent>
+      </w:r>
+      <w:r>
+        <w:rPr>
+          <w:noProof/>
+        </w:rPr>
+        <w:drawing>
+          <wp:anchor distT="0" distB="0" distL="114300" distR="114300" simplePos="0" relativeHeight="251666432" behindDoc="1" locked="0" layoutInCell="1" allowOverlap="1" wp14:anchorId="1E8F4CEB" wp14:editId="6C315B10">
+            <wp:simplePos x="0" y="0"/>
+            <wp:positionH relativeFrom="column">
+              <wp:posOffset>-825500</wp:posOffset>
+            </wp:positionH>
+            <wp:positionV relativeFrom="paragraph">
+              <wp:posOffset>-609600</wp:posOffset>
+            </wp:positionV>
+            <wp:extent cx="3657600" cy="2926080"/>
+            <wp:effectExtent l="0" t="0" r="0" b="0"/>
+            <wp:wrapNone/>
+            <wp:docPr id="1072676491" name="Picture 8" descr="A graph of values and numbers&#10;&#10;Description automatically generated"/>
+            <wp:cNvGraphicFramePr>
+              <a:graphicFrameLocks xmlns:a="http://schemas.openxmlformats.org/drawingml/2006/main" noChangeAspect="1"/>
+            </wp:cNvGraphicFramePr>
+            <a:graphic xmlns:a="http://schemas.openxmlformats.org/drawingml/2006/main">
+              <a:graphicData uri="http://schemas.openxmlformats.org/drawingml/2006/picture">
+                <pic:pic xmlns:pic="http://schemas.openxmlformats.org/drawingml/2006/picture">
+                  <pic:nvPicPr>
+                    <pic:cNvPr id="1072676491" name="Picture 8" descr="A graph of values and numbers&#10;&#10;Description automatically generated"/>
+                    <pic:cNvPicPr/>
+                  </pic:nvPicPr>
+                  <pic:blipFill>
+                    <a:blip r:embed="rId12" cstate="print">
+                      <a:extLst>
+                        <a:ext uri="{28A0092B-C50C-407E-A947-70E740481C1C}">
+                          <a14:useLocalDpi xmlns:a14="http://schemas.microsoft.com/office/drawing/2010/main" val="0"/>
+                        </a:ext>
+                      </a:extLst>
+                    </a:blip>
+                    <a:stretch>
+                      <a:fillRect/>
+                    </a:stretch>
+                  </pic:blipFill>
+                  <pic:spPr>
+                    <a:xfrm>
+                      <a:off x="0" y="0"/>
+                      <a:ext cx="3657600" cy="2926080"/>
+                    </a:xfrm>
+                    <a:prstGeom prst="rect">
+                      <a:avLst/>
+                    </a:prstGeom>
+                  </pic:spPr>
+                </pic:pic>
+              </a:graphicData>
+            </a:graphic>
+            <wp14:sizeRelH relativeFrom="page">
+              <wp14:pctWidth>0</wp14:pctWidth>
+            </wp14:sizeRelH>
+            <wp14:sizeRelV relativeFrom="page">
+              <wp14:pctHeight>0</wp14:pctHeight>
+            </wp14:sizeRelV>
+          </wp:anchor>
+        </w:drawing>
+      </w:r>
+    </w:p>
+    <w:p>
+      <w:pPr>
+        <w:spacing w:line="360" w:lineRule="auto"/>
+      </w:pPr>
+    </w:p>
+    <w:p>
+      <w:pPr>
+        <w:spacing w:line="360" w:lineRule="auto"/>
+      </w:pPr>
+    </w:p>
+    <w:p>
+      <w:pPr>
+        <w:spacing w:line="360" w:lineRule="auto"/>
+      </w:pPr>
+    </w:p>
+    <w:p>
+      <w:pPr>
+        <w:spacing w:line="360" w:lineRule="auto"/>
+      </w:pPr>
+    </w:p>
+    <w:p>
+      <w:pPr>
+        <w:spacing w:line="360" w:lineRule="auto"/>
+      </w:pPr>
+    </w:p>
+    <w:p>
+      <w:pPr>
+        <w:spacing w:line="360" w:lineRule="auto"/>
+      </w:pPr>
+    </w:p>
+    <w:p>
+      <w:pPr>
+        <w:spacing w:line="360" w:lineRule="auto"/>
+      </w:pPr>
+    </w:p>
+    <w:p>
+      <w:pPr>
+        <w:spacing w:line="360" w:lineRule="auto"/>
+      </w:pPr>
+    </w:p>
+    <w:p>
+      <w:pPr>
+        <w:spacing w:line="360" w:lineRule="auto"/>
+      </w:pPr>
+    </w:p>
+    <w:p>
+      <w:pPr>
+        <w:spacing w:line="360" w:lineRule="auto"/>
+      </w:pPr>
+    </w:p>
+    <w:p>
+      <w:pPr>
+        <w:spacing w:line="360" w:lineRule="auto"/>
+      </w:pPr>
+    </w:p>
+    <w:p>
+      <w:pPr>
+        <w:spacing w:line="360" w:lineRule="auto"/>
+      </w:pPr>
+    </w:p>
+    <w:p>
+      <w:pPr>
+        <w:spacing w:line="360" w:lineRule="auto"/>
+      </w:pPr>
+      <w:r>
+        <w:rPr>
+          <w:noProof/>
+        </w:rPr>
+        <mc:AlternateContent>
+          <mc:Choice Requires="wps">
+            <w:drawing>
+              <wp:anchor distT="0" distB="0" distL="114300" distR="114300" simplePos="0" relativeHeight="251684864" behindDoc="1" locked="0" layoutInCell="1" allowOverlap="1" wp14:anchorId="2F50810A" wp14:editId="11707501">
+                <wp:simplePos x="0" y="0"/>
+                <wp:positionH relativeFrom="column">
+                  <wp:posOffset>1155700</wp:posOffset>
+                </wp:positionH>
+                <wp:positionV relativeFrom="paragraph">
+                  <wp:posOffset>3235325</wp:posOffset>
+                </wp:positionV>
+                <wp:extent cx="3657600" cy="635"/>
+                <wp:effectExtent l="0" t="0" r="0" b="12065"/>
+                <wp:wrapNone/>
+                <wp:docPr id="4353565" name="Text Box 1"/>
+                <wp:cNvGraphicFramePr/>
+                <a:graphic xmlns:a="http://schemas.openxmlformats.org/drawingml/2006/main">
+                  <a:graphicData uri="http://schemas.microsoft.com/office/word/2010/wordprocessingShape">
+                    <wps:wsp>
+                      <wps:cNvSpPr txBox="1"/>
+                      <wps:spPr>
+                        <a:xfrm>
+                          <a:off x="0" y="0"/>
+                          <a:ext cx="3657600" cy="635"/>
+                        </a:xfrm>
+                        <a:prstGeom prst="rect">
+                          <a:avLst/>
+                        </a:prstGeom>
+                        <a:solidFill>
+                          <a:prstClr val="white"/>
+                        </a:solidFill>
+                        <a:ln>
+                          <a:noFill/>
+                        </a:ln>
+                      </wps:spPr>
+                      <wps:txbx>
+                        <w:txbxContent>
+                          <w:p>
+                            <w:pPr>
+                              <w:pStyle w:val="Caption"/>
+                              <w:rPr>
+                                <w:noProof/>
+                              </w:rPr>
+                            </w:pPr>
+                            <w:r>
+                              <w:t xml:space="preserve">Figure </w:t>
+                            </w:r>
+                            <w:proofErr w:type="gramStart"/>
+                            <w:r>
+                              <w:t>9:</w:t>
+                            </w:r>
+                            <w:r>
+                              <w:t>Mass</w:t>
+                            </w:r>
+                            <w:proofErr w:type="gramEnd"/>
+                            <w:r>
+                              <w:t xml:space="preserve"> Flux Variability Over Time: High (Blue for no clouds, Red for clouds) versus Mean (Cyan for no clouds, Green for clouds) Conditions.</w:t>
+                            </w:r>
+                          </w:p>
+                        </w:txbxContent>
+                      </wps:txbx>
+                      <wps:bodyPr rot="0" spcFirstLastPara="0" vertOverflow="overflow" horzOverflow="overflow" vert="horz" wrap="square" lIns="0" tIns="0" rIns="0" bIns="0" numCol="1" spcCol="0" rtlCol="0" fromWordArt="0" anchor="t" anchorCtr="0" forceAA="0" compatLnSpc="1">
+                        <a:prstTxWarp prst="textNoShape">
+                          <a:avLst/>
+                        </a:prstTxWarp>
+                        <a:spAutoFit/>
+                      </wps:bodyPr>
+                    </wps:wsp>
+                  </a:graphicData>
+                </a:graphic>
+              </wp:anchor>
+            </w:drawing>
+          </mc:Choice>
+          <mc:Fallback>
+            <w:pict>
+              <v:shape w14:anchorId="2F50810A" id="_x0000_s1034" type="#_x0000_t202" style="position:absolute;margin-left:91pt;margin-top:254.75pt;width:4in;height:.05pt;z-index:-251631616;visibility:visible;mso-wrap-style:square;mso-wrap-distance-left:9pt;mso-wrap-distance-top:0;mso-wrap-distance-right:9pt;mso-wrap-distance-bottom:0;mso-position-horizontal:absolute;mso-position-horizontal-relative:text;mso-position-vertical:absolute;mso-position-vertical-relative:text;v-text-anchor:top" o:gfxdata="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" stroked="f">
+                <v:textbox style="mso-fit-shape-to-text:t" inset="0,0,0,0">
+                  <w:txbxContent>
+                    <w:p>
+                      <w:pPr>
+                        <w:pStyle w:val="Caption"/>
+                        <w:rPr>
+                          <w:noProof/>
+                        </w:rPr>
+                      </w:pPr>
+                      <w:r>
+                        <w:t xml:space="preserve">Figure </w:t>
+                      </w:r>
+                      <w:proofErr w:type="gramStart"/>
+                      <w:r>
+                        <w:t>9:</w:t>
+                      </w:r>
+                      <w:r>
+                        <w:t>Mass</w:t>
+                      </w:r>
+                      <w:proofErr w:type="gramEnd"/>
+                      <w:r>
+                        <w:t xml:space="preserve"> Flux Variability Over Time: High (Blue for no clouds, Red for clouds) versus Mean (Cyan for no clouds, Green for clouds) Conditions.</w:t>
+                      </w:r>
+                    </w:p>
+                  </w:txbxContent>
+                </v:textbox>
+              </v:shape>
+            </w:pict>
+          </mc:Fallback>
+        </mc:AlternateContent>
+      </w:r>
+      <w:r>
+        <w:rPr>
+          <w:noProof/>
+        </w:rPr>
+        <w:drawing>
+          <wp:anchor distT="0" distB="0" distL="114300" distR="114300" simplePos="0" relativeHeight="251668480" behindDoc="1" locked="0" layoutInCell="1" allowOverlap="1" wp14:anchorId="261FFC2A" wp14:editId="698495A3">
+            <wp:simplePos x="0" y="0"/>
+            <wp:positionH relativeFrom="column">
+              <wp:posOffset>1155700</wp:posOffset>
+            </wp:positionH>
+            <wp:positionV relativeFrom="paragraph">
+              <wp:posOffset>252095</wp:posOffset>
+            </wp:positionV>
+            <wp:extent cx="3657600" cy="2926080"/>
+            <wp:effectExtent l="0" t="0" r="0" b="0"/>
+            <wp:wrapNone/>
+            <wp:docPr id="362256279" name="Picture 10" descr="A graph of values and numbers&#10;&#10;Description automatically generated"/>
+            <wp:cNvGraphicFramePr>
+              <a:graphicFrameLocks xmlns:a="http://schemas.openxmlformats.org/drawingml/2006/main" noChangeAspect="1"/>
+            </wp:cNvGraphicFramePr>
+            <a:graphic xmlns:a="http://schemas.openxmlformats.org/drawingml/2006/main">
+              <a:graphicData uri="http://schemas.openxmlformats.org/drawingml/2006/picture">
+                <pic:pic xmlns:pic="http://schemas.openxmlformats.org/drawingml/2006/picture">
+                  <pic:nvPicPr>
+                    <pic:cNvPr id="362256279" name="Picture 10" descr="A graph of values and numbers&#10;&#10;Description automatically generated"/>
+                    <pic:cNvPicPr/>
+                  </pic:nvPicPr>
+                  <pic:blipFill>
+                    <a:blip r:embed="rId13" cstate="print">
+                      <a:extLst>
+                        <a:ext uri="{28A0092B-C50C-407E-A947-70E740481C1C}">
+                          <a14:useLocalDpi xmlns:a14="http://schemas.microsoft.com/office/drawing/2010/main" val="0"/>
+                        </a:ext>
+                      </a:extLst>
+                    </a:blip>
+                    <a:stretch>
+                      <a:fillRect/>
+                    </a:stretch>
+                  </pic:blipFill>
+                  <pic:spPr>
+                    <a:xfrm>
+                      <a:off x="0" y="0"/>
+                      <a:ext cx="3657600" cy="2926080"/>
+                    </a:xfrm>
+                    <a:prstGeom prst="rect">
+                      <a:avLst/>
+                    </a:prstGeom>
+                  </pic:spPr>
+                </pic:pic>
+              </a:graphicData>
+            </a:graphic>
+            <wp14:sizeRelH relativeFrom="page">
+              <wp14:pctWidth>0</wp14:pctWidth>
+            </wp14:sizeRelH>
+            <wp14:sizeRelV relativeFrom="page">
+              <wp14:pctHeight>0</wp14:pctHeight>
+            </wp14:sizeRelV>
+          </wp:anchor>
+        </w:drawing>
+      </w:r>
+    </w:p>
+    <w:p>
+      <w:pPr>
+        <w:spacing w:line="360" w:lineRule="auto"/>
+      </w:pPr>
+    </w:p>
+    <w:p>
+      <w:pPr>
+        <w:spacing w:line="360" w:lineRule="auto"/>
+      </w:pPr>
+    </w:p>
+    <w:p>
+      <w:pPr>
+        <w:spacing w:line="360" w:lineRule="auto"/>
+      </w:pPr>
+    </w:p>
+    <w:p>
+      <w:pPr>
+        <w:spacing w:line="360" w:lineRule="auto"/>
+      </w:pPr>
+    </w:p>
+    <w:p>
+      <w:pPr>
+        <w:spacing w:line="360" w:lineRule="auto"/>
+      </w:pPr>
+    </w:p>
+    <w:p>
+      <w:pPr>
+        <w:spacing w:line="360" w:lineRule="auto"/>
+      </w:pPr>
+    </w:p>
+    <w:p>
+      <w:pPr>
+        <w:spacing w:line="360" w:lineRule="auto"/>
+      </w:pPr>
+    </w:p>
+    <w:p>
+      <w:pPr>
+        <w:spacing w:line="360" w:lineRule="auto"/>
+      </w:pPr>
+    </w:p>
+    <w:p>
+      <w:pPr>
+        <w:spacing w:line="360" w:lineRule="auto"/>
+      </w:pPr>
+    </w:p>
+    <w:p>
+      <w:pPr>
+        <w:spacing w:line="360" w:lineRule="auto"/>
+      </w:pPr>
+    </w:p>
+    <w:p>
+      <w:pPr>
+        <w:spacing w:line="360" w:lineRule="auto"/>
+      </w:pPr>
+    </w:p>
+    <w:p>
+      <w:pPr>
+        <w:spacing w:line="360" w:lineRule="auto"/>
+      </w:pPr>
+    </w:p>
+    <w:p>
+      <w:pPr>
+        <w:spacing w:line="360" w:lineRule="auto"/>
+      </w:pPr>
     </w:p>
     <w:p>
       <w:pPr>
@@ -1272,7 +3105,7 @@
 </file>
 
 <file path=customXml/itemProps1.xml><?xml version="1.0" encoding="utf-8"?>
-<ds:datastoreItem xmlns:ds="http://schemas.openxmlformats.org/officeDocument/2006/customXml" ds:itemID="{58CB0758-812D-9849-9AA5-D02F569299F3}">
+<ds:datastoreItem xmlns:ds="http://schemas.openxmlformats.org/officeDocument/2006/customXml" ds:itemID="{1FAED6E3-06C8-694F-B498-727540A85C71}">
   <ds:schemaRefs>
     <ds:schemaRef ds:uri="http://schemas.openxmlformats.org/officeDocument/2006/bibliography"/>
   </ds:schemaRefs>

</xml_diff>